<commit_message>
tweaked PageTable added overview doc
</commit_message>
<xml_diff>
--- a/React-Spring-Pagination-Overview.docx
+++ b/React-Spring-Pagination-Overview.docx
@@ -150,7 +150,31 @@
           <w:sz w:val="32"/>
           <w:szCs w:val="32"/>
         </w:rPr>
-        <w:t xml:space="preserve">This is not a tutorial. Is is assumed you already know how to install the software. </w:t>
+        <w:t>This is not a tutorial. I</w:t>
+      </w:r>
+      <w:r>
+        <w:rPr>
+          <w:rFonts w:ascii="Courier New" w:hAnsi="Courier New" w:cs="Courier New"/>
+          <w:sz w:val="32"/>
+          <w:szCs w:val="32"/>
+        </w:rPr>
+        <w:t>t</w:t>
+      </w:r>
+      <w:r>
+        <w:rPr>
+          <w:rFonts w:ascii="Courier New" w:hAnsi="Courier New" w:cs="Courier New"/>
+          <w:sz w:val="32"/>
+          <w:szCs w:val="32"/>
+        </w:rPr>
+        <w:t xml:space="preserve"> is assumed you already know how to install the software. </w:t>
+      </w:r>
+      <w:r>
+        <w:rPr>
+          <w:rFonts w:ascii="Courier New" w:hAnsi="Courier New" w:cs="Courier New"/>
+          <w:sz w:val="32"/>
+          <w:szCs w:val="32"/>
+        </w:rPr>
+        <w:t>This is a desktop application which assumes a wide screen size, and both horizontal and vertical layouts are rendered.</w:t>
       </w:r>
     </w:p>
     <w:p>
@@ -278,7 +302,55 @@
           <w:sz w:val="32"/>
           <w:szCs w:val="32"/>
         </w:rPr>
-        <w:t xml:space="preserve">, may be used to launch the application on port 8081. Open a browser and enter the URL, </w:t>
+        <w:t xml:space="preserve">, </w:t>
+      </w:r>
+      <w:r>
+        <w:rPr>
+          <w:rFonts w:ascii="Courier New" w:hAnsi="Courier New" w:cs="Courier New"/>
+          <w:sz w:val="32"/>
+          <w:szCs w:val="32"/>
+        </w:rPr>
+        <w:t>is provided</w:t>
+      </w:r>
+      <w:r>
+        <w:rPr>
+          <w:rFonts w:ascii="Courier New" w:hAnsi="Courier New" w:cs="Courier New"/>
+          <w:sz w:val="32"/>
+          <w:szCs w:val="32"/>
+        </w:rPr>
+        <w:t xml:space="preserve"> to launch the application on port 8081</w:t>
+      </w:r>
+      <w:r>
+        <w:rPr>
+          <w:rFonts w:ascii="Courier New" w:hAnsi="Courier New" w:cs="Courier New"/>
+          <w:sz w:val="32"/>
+          <w:szCs w:val="32"/>
+        </w:rPr>
+        <w:t>, which may be set in resources/</w:t>
+      </w:r>
+      <w:r>
+        <w:rPr>
+          <w:rFonts w:ascii="Courier New" w:hAnsi="Courier New" w:cs="Courier New"/>
+          <w:sz w:val="32"/>
+          <w:szCs w:val="32"/>
+        </w:rPr>
+        <w:t>application.properties</w:t>
+      </w:r>
+      <w:r>
+        <w:rPr>
+          <w:rFonts w:ascii="Courier New" w:hAnsi="Courier New" w:cs="Courier New"/>
+          <w:sz w:val="32"/>
+          <w:szCs w:val="32"/>
+        </w:rPr>
+        <w:t>.</w:t>
+      </w:r>
+      <w:r>
+        <w:rPr>
+          <w:rFonts w:ascii="Courier New" w:hAnsi="Courier New" w:cs="Courier New"/>
+          <w:sz w:val="32"/>
+          <w:szCs w:val="32"/>
+        </w:rPr>
+        <w:t xml:space="preserve"> Open a browser and enter the URL, </w:t>
       </w:r>
       <w:r>
         <w:rPr>
@@ -426,6 +498,7 @@
           <w:sz w:val="32"/>
           <w:szCs w:val="32"/>
         </w:rPr>
+        <w:lastRenderedPageBreak/>
         <w:t>The Home screen contains a horizontal navigation bar</w:t>
       </w:r>
       <w:r>
@@ -442,16 +515,7 @@
           <w:sz w:val="32"/>
           <w:szCs w:val="32"/>
         </w:rPr>
-        <w:t xml:space="preserve">, using an HTML list. To </w:t>
-      </w:r>
-      <w:r>
-        <w:rPr>
-          <w:rFonts w:ascii="Courier New" w:hAnsi="Courier New" w:cs="Courier New"/>
-          <w:sz w:val="32"/>
-          <w:szCs w:val="32"/>
-        </w:rPr>
-        <w:lastRenderedPageBreak/>
-        <w:t xml:space="preserve">make the list horizontal, </w:t>
+        <w:t xml:space="preserve">, using an HTML list. To make the list horizontal, </w:t>
       </w:r>
       <w:r>
         <w:rPr>
@@ -483,25 +547,7 @@
           <w:sz w:val="32"/>
           <w:szCs w:val="32"/>
         </w:rPr>
-        <w:t xml:space="preserve">nav &gt; </w:t>
-      </w:r>
-      <w:proofErr w:type="spellStart"/>
-      <w:r>
-        <w:rPr>
-          <w:rFonts w:ascii="Courier New" w:hAnsi="Courier New" w:cs="Courier New"/>
-          <w:sz w:val="32"/>
-          <w:szCs w:val="32"/>
-        </w:rPr>
-        <w:t>ul</w:t>
-      </w:r>
-      <w:proofErr w:type="spellEnd"/>
-      <w:r>
-        <w:rPr>
-          <w:rFonts w:ascii="Courier New" w:hAnsi="Courier New" w:cs="Courier New"/>
-          <w:sz w:val="32"/>
-          <w:szCs w:val="32"/>
-        </w:rPr>
-        <w:t xml:space="preserve"> &gt; li</w:t>
+        <w:t>nav &gt; ul &gt; li</w:t>
       </w:r>
       <w:r>
         <w:rPr>
@@ -574,23 +620,7 @@
           <w:sz w:val="32"/>
           <w:szCs w:val="32"/>
         </w:rPr>
-        <w:t xml:space="preserve">references </w:t>
-      </w:r>
-      <w:r>
-        <w:rPr>
-          <w:rFonts w:ascii="Courier New" w:hAnsi="Courier New" w:cs="Courier New"/>
-          <w:sz w:val="32"/>
-          <w:szCs w:val="32"/>
-        </w:rPr>
-        <w:t>in Navbar.js,</w:t>
-      </w:r>
-      <w:r>
-        <w:rPr>
-          <w:rFonts w:ascii="Courier New" w:hAnsi="Courier New" w:cs="Courier New"/>
-          <w:sz w:val="32"/>
-          <w:szCs w:val="32"/>
-        </w:rPr>
-        <w:t xml:space="preserve"> which are defined within the </w:t>
+        <w:t xml:space="preserve">references in Navbar.js, which are defined within the </w:t>
       </w:r>
       <w:r>
         <w:rPr>
@@ -947,7 +977,7 @@
           <w:sz w:val="32"/>
           <w:szCs w:val="32"/>
         </w:rPr>
-        <w:t xml:space="preserve">convert the employee object into json for the Spring Boot REST service, explained later. If the user omits a required </w:t>
+        <w:t xml:space="preserve">convert the </w:t>
       </w:r>
       <w:r>
         <w:rPr>
@@ -956,7 +986,7 @@
           <w:szCs w:val="32"/>
         </w:rPr>
         <w:lastRenderedPageBreak/>
-        <w:t xml:space="preserve">input, the submit halts, and an error message appears below the missing field. Look at the arguments to the </w:t>
+        <w:t xml:space="preserve">employee object into json for the Spring Boot REST service, explained later. If the user omits a required input, the submit halts, and an error message appears below the missing field. Look at the arguments to the </w:t>
       </w:r>
       <w:r>
         <w:rPr>
@@ -1005,23 +1035,7 @@
           <w:sz w:val="32"/>
           <w:szCs w:val="32"/>
         </w:rPr>
-        <w:t xml:space="preserve">The </w:t>
-      </w:r>
-      <w:r>
-        <w:rPr>
-          <w:rFonts w:ascii="Courier New" w:hAnsi="Courier New" w:cs="Courier New"/>
-          <w:sz w:val="32"/>
-          <w:szCs w:val="32"/>
-        </w:rPr>
-        <w:t>Employee List</w:t>
-      </w:r>
-      <w:r>
-        <w:rPr>
-          <w:rFonts w:ascii="Courier New" w:hAnsi="Courier New" w:cs="Courier New"/>
-          <w:sz w:val="32"/>
-          <w:szCs w:val="32"/>
-        </w:rPr>
-        <w:t xml:space="preserve"> screen displays a table of employee</w:t>
+        <w:t>The Employee List screen displays a table of employee</w:t>
       </w:r>
       <w:r>
         <w:rPr>
@@ -1077,15 +1091,7 @@
           <w:sz w:val="32"/>
           <w:szCs w:val="32"/>
         </w:rPr>
-        <w:t>t</w:t>
-      </w:r>
-      <w:r>
-        <w:rPr>
-          <w:rFonts w:ascii="Courier New" w:hAnsi="Courier New" w:cs="Courier New"/>
-          <w:sz w:val="32"/>
-          <w:szCs w:val="32"/>
-        </w:rPr>
-        <w:t xml:space="preserve"> note the function “</w:t>
+        <w:t>t note the function “</w:t>
       </w:r>
       <w:r>
         <w:rPr>
@@ -1425,6 +1431,39 @@
       <w:pPr>
         <w:rPr>
           <w:rFonts w:ascii="Courier New" w:hAnsi="Courier New" w:cs="Courier New"/>
+          <w:sz w:val="32"/>
+          <w:szCs w:val="32"/>
+        </w:rPr>
+      </w:pPr>
+      <w:r>
+        <w:rPr>
+          <w:rFonts w:ascii="Courier New" w:hAnsi="Courier New" w:cs="Courier New"/>
+          <w:sz w:val="32"/>
+          <w:szCs w:val="32"/>
+        </w:rPr>
+        <w:t xml:space="preserve">The pagination </w:t>
+      </w:r>
+      <w:r>
+        <w:rPr>
+          <w:rFonts w:ascii="Courier New" w:hAnsi="Courier New" w:cs="Courier New"/>
+          <w:sz w:val="32"/>
+          <w:szCs w:val="32"/>
+        </w:rPr>
+        <w:t>buttons below the table allow the user to display the next page of data, previous page</w:t>
+      </w:r>
+      <w:r>
+        <w:rPr>
+          <w:rFonts w:ascii="Courier New" w:hAnsi="Courier New" w:cs="Courier New"/>
+          <w:sz w:val="32"/>
+          <w:szCs w:val="32"/>
+        </w:rPr>
+        <w:t>, or selected page. This requires a REST call to the backend.</w:t>
+      </w:r>
+    </w:p>
+    <w:p>
+      <w:pPr>
+        <w:rPr>
+          <w:rFonts w:ascii="Courier New" w:hAnsi="Courier New" w:cs="Courier New"/>
           <w:b/>
           <w:bCs/>
           <w:sz w:val="32"/>
@@ -1456,7 +1495,23 @@
           <w:sz w:val="32"/>
           <w:szCs w:val="32"/>
         </w:rPr>
-        <w:t>The REST service is implemented with Spring</w:t>
+        <w:t xml:space="preserve">The REST service is implemented </w:t>
+      </w:r>
+      <w:r>
+        <w:rPr>
+          <w:rFonts w:ascii="Courier New" w:hAnsi="Courier New" w:cs="Courier New"/>
+          <w:sz w:val="32"/>
+          <w:szCs w:val="32"/>
+        </w:rPr>
+        <w:t>by</w:t>
+      </w:r>
+      <w:r>
+        <w:rPr>
+          <w:rFonts w:ascii="Courier New" w:hAnsi="Courier New" w:cs="Courier New"/>
+          <w:sz w:val="32"/>
+          <w:szCs w:val="32"/>
+        </w:rPr>
+        <w:t xml:space="preserve"> Spring</w:t>
       </w:r>
       <w:r>
         <w:rPr>
@@ -1480,7 +1535,15 @@
           <w:sz w:val="32"/>
           <w:szCs w:val="32"/>
         </w:rPr>
-        <w:t xml:space="preserve">, which connects with </w:t>
+        <w:t xml:space="preserve"> with</w:t>
+      </w:r>
+      <w:r>
+        <w:rPr>
+          <w:rFonts w:ascii="Courier New" w:hAnsi="Courier New" w:cs="Courier New"/>
+          <w:sz w:val="32"/>
+          <w:szCs w:val="32"/>
+        </w:rPr>
+        <w:t xml:space="preserve"> </w:t>
       </w:r>
       <w:r>
         <w:rPr>
@@ -1496,6 +1559,14 @@
           <w:sz w:val="32"/>
           <w:szCs w:val="32"/>
         </w:rPr>
+        <w:t>,</w:t>
+      </w:r>
+      <w:r>
+        <w:rPr>
+          <w:rFonts w:ascii="Courier New" w:hAnsi="Courier New" w:cs="Courier New"/>
+          <w:sz w:val="32"/>
+          <w:szCs w:val="32"/>
+        </w:rPr>
         <w:t xml:space="preserve"> to perform CRUD operations on a database.</w:t>
       </w:r>
       <w:r>
@@ -1512,6 +1583,38 @@
           <w:sz w:val="32"/>
           <w:szCs w:val="32"/>
         </w:rPr>
+        <w:t>DBConfiguration</w:t>
+      </w:r>
+      <w:r>
+        <w:rPr>
+          <w:rFonts w:ascii="Courier New" w:hAnsi="Courier New" w:cs="Courier New"/>
+          <w:sz w:val="32"/>
+          <w:szCs w:val="32"/>
+        </w:rPr>
+        <w:t xml:space="preserve"> sets up the database configuration from parameters in the </w:t>
+      </w:r>
+      <w:r>
+        <w:rPr>
+          <w:rFonts w:ascii="Courier New" w:hAnsi="Courier New" w:cs="Courier New"/>
+          <w:sz w:val="32"/>
+          <w:szCs w:val="32"/>
+        </w:rPr>
+        <w:t>application.properties</w:t>
+      </w:r>
+      <w:r>
+        <w:rPr>
+          <w:rFonts w:ascii="Courier New" w:hAnsi="Courier New" w:cs="Courier New"/>
+          <w:sz w:val="32"/>
+          <w:szCs w:val="32"/>
+        </w:rPr>
+        <w:t xml:space="preserve"> file. </w:t>
+      </w:r>
+      <w:r>
+        <w:rPr>
+          <w:rFonts w:ascii="Courier New" w:hAnsi="Courier New" w:cs="Courier New"/>
+          <w:sz w:val="32"/>
+          <w:szCs w:val="32"/>
+        </w:rPr>
         <w:t>EmployeeController</w:t>
       </w:r>
       <w:r>
@@ -1544,15 +1647,7 @@
           <w:sz w:val="32"/>
           <w:szCs w:val="32"/>
         </w:rPr>
-        <w:t>Spring Boot</w:t>
-      </w:r>
-      <w:r>
-        <w:rPr>
-          <w:rFonts w:ascii="Courier New" w:hAnsi="Courier New" w:cs="Courier New"/>
-          <w:sz w:val="32"/>
-          <w:szCs w:val="32"/>
-        </w:rPr>
-        <w:t xml:space="preserve"> hide the conversion of </w:t>
+        <w:t xml:space="preserve">Spring Boot hide the conversion of </w:t>
       </w:r>
       <w:r>
         <w:rPr>
@@ -1568,7 +1663,23 @@
           <w:sz w:val="32"/>
           <w:szCs w:val="32"/>
         </w:rPr>
-        <w:t xml:space="preserve"> to or from json. </w:t>
+        <w:t xml:space="preserve"> to or from json</w:t>
+      </w:r>
+      <w:r>
+        <w:rPr>
+          <w:rFonts w:ascii="Courier New" w:hAnsi="Courier New" w:cs="Courier New"/>
+          <w:sz w:val="32"/>
+          <w:szCs w:val="32"/>
+        </w:rPr>
+        <w:t>, which is the format of the REST API.</w:t>
+      </w:r>
+      <w:r>
+        <w:rPr>
+          <w:rFonts w:ascii="Courier New" w:hAnsi="Courier New" w:cs="Courier New"/>
+          <w:sz w:val="32"/>
+          <w:szCs w:val="32"/>
+        </w:rPr>
+        <w:t xml:space="preserve"> </w:t>
       </w:r>
     </w:p>
     <w:p>
@@ -1742,56 +1853,32 @@
           <w:sz w:val="32"/>
           <w:szCs w:val="32"/>
         </w:rPr>
-        <w:t xml:space="preserve"> functions, n</w:t>
-      </w:r>
-      <w:r>
-        <w:rPr>
-          <w:rFonts w:ascii="Courier New" w:hAnsi="Courier New" w:cs="Courier New"/>
-          <w:sz w:val="32"/>
-          <w:szCs w:val="32"/>
-        </w:rPr>
-        <w:t xml:space="preserve">ote the </w:t>
-      </w:r>
-      <w:r>
-        <w:rPr>
-          <w:rFonts w:ascii="Courier New" w:hAnsi="Courier New" w:cs="Courier New"/>
-          <w:sz w:val="32"/>
-          <w:szCs w:val="32"/>
-        </w:rPr>
-        <w:t xml:space="preserve">url </w:t>
-      </w:r>
-      <w:r>
-        <w:rPr>
-          <w:rFonts w:ascii="Courier New" w:hAnsi="Courier New" w:cs="Courier New"/>
-          <w:sz w:val="32"/>
-          <w:szCs w:val="32"/>
-        </w:rPr>
-        <w:t xml:space="preserve">paths </w:t>
-      </w:r>
-      <w:r>
-        <w:rPr>
-          <w:rFonts w:ascii="Courier New" w:hAnsi="Courier New" w:cs="Courier New"/>
-          <w:sz w:val="32"/>
-          <w:szCs w:val="32"/>
-        </w:rPr>
-        <w:t xml:space="preserve">are enclosed in backticks, not quotes, to allow substitution variables. </w:t>
-      </w:r>
-    </w:p>
-    <w:p>
-      <w:pPr>
-        <w:rPr>
-          <w:rFonts w:ascii="Courier New" w:hAnsi="Courier New" w:cs="Courier New"/>
-          <w:sz w:val="32"/>
-          <w:szCs w:val="32"/>
-        </w:rPr>
-      </w:pPr>
-      <w:r>
-        <w:rPr>
-          <w:rFonts w:ascii="Courier New" w:hAnsi="Courier New" w:cs="Courier New"/>
-          <w:sz w:val="32"/>
-          <w:szCs w:val="32"/>
-        </w:rPr>
-        <w:t>Employee List sequence:</w:t>
+        <w:t xml:space="preserve"> functions, note the url paths are enclosed in backticks, not quotes, to allow substitution variables. </w:t>
+      </w:r>
+    </w:p>
+    <w:p>
+      <w:pPr>
+        <w:rPr>
+          <w:rFonts w:ascii="Courier New" w:hAnsi="Courier New" w:cs="Courier New"/>
+          <w:sz w:val="32"/>
+          <w:szCs w:val="32"/>
+        </w:rPr>
+      </w:pPr>
+      <w:r>
+        <w:rPr>
+          <w:rFonts w:ascii="Courier New" w:hAnsi="Courier New" w:cs="Courier New"/>
+          <w:sz w:val="32"/>
+          <w:szCs w:val="32"/>
+        </w:rPr>
+        <w:t>Employee List sequence</w:t>
+      </w:r>
+      <w:r>
+        <w:rPr>
+          <w:rFonts w:ascii="Courier New" w:hAnsi="Courier New" w:cs="Courier New"/>
+          <w:sz w:val="32"/>
+          <w:szCs w:val="32"/>
+        </w:rPr>
+        <w:t>:</w:t>
       </w:r>
       <w:r>
         <w:rPr>
@@ -1824,6 +1911,7 @@
           <w:sz w:val="32"/>
           <w:szCs w:val="32"/>
         </w:rPr>
+        <w:lastRenderedPageBreak/>
         <w:t>EmployeeList</w:t>
       </w:r>
       <w:r>
@@ -2106,6 +2194,288 @@
           <w:szCs w:val="32"/>
         </w:rPr>
         <w:t>cell.getCellProps</w:t>
+      </w:r>
+      <w:r>
+        <w:rPr>
+          <w:rFonts w:ascii="Courier New" w:hAnsi="Courier New" w:cs="Courier New"/>
+          <w:sz w:val="32"/>
+          <w:szCs w:val="32"/>
+        </w:rPr>
+        <w:t>.</w:t>
+      </w:r>
+    </w:p>
+    <w:p>
+      <w:pPr>
+        <w:rPr>
+          <w:rFonts w:ascii="Courier New" w:hAnsi="Courier New" w:cs="Courier New"/>
+          <w:sz w:val="32"/>
+          <w:szCs w:val="32"/>
+        </w:rPr>
+      </w:pPr>
+      <w:r>
+        <w:rPr>
+          <w:rFonts w:ascii="Courier New" w:hAnsi="Courier New" w:cs="Courier New"/>
+          <w:sz w:val="32"/>
+          <w:szCs w:val="32"/>
+        </w:rPr>
+        <w:t xml:space="preserve">In </w:t>
+      </w:r>
+      <w:r>
+        <w:rPr>
+          <w:rFonts w:ascii="Courier New" w:hAnsi="Courier New" w:cs="Courier New"/>
+          <w:sz w:val="32"/>
+          <w:szCs w:val="32"/>
+        </w:rPr>
+        <w:t>EmployeeController</w:t>
+      </w:r>
+      <w:r>
+        <w:rPr>
+          <w:rFonts w:ascii="Courier New" w:hAnsi="Courier New" w:cs="Courier New"/>
+          <w:sz w:val="32"/>
+          <w:szCs w:val="32"/>
+        </w:rPr>
+        <w:t>.</w:t>
+      </w:r>
+      <w:r>
+        <w:t xml:space="preserve"> </w:t>
+      </w:r>
+      <w:r>
+        <w:rPr>
+          <w:rFonts w:ascii="Courier New" w:hAnsi="Courier New" w:cs="Courier New"/>
+          <w:sz w:val="32"/>
+          <w:szCs w:val="32"/>
+        </w:rPr>
+        <w:t>getAllEmployees</w:t>
+      </w:r>
+      <w:r>
+        <w:rPr>
+          <w:rFonts w:ascii="Courier New" w:hAnsi="Courier New" w:cs="Courier New"/>
+          <w:sz w:val="32"/>
+          <w:szCs w:val="32"/>
+        </w:rPr>
+        <w:t xml:space="preserve">, note the use of </w:t>
+      </w:r>
+      <w:r>
+        <w:rPr>
+          <w:rFonts w:ascii="Courier New" w:hAnsi="Courier New" w:cs="Courier New"/>
+          <w:sz w:val="32"/>
+          <w:szCs w:val="32"/>
+        </w:rPr>
+        <w:t>PathVariable</w:t>
+      </w:r>
+      <w:r>
+        <w:rPr>
+          <w:rFonts w:ascii="Courier New" w:hAnsi="Courier New" w:cs="Courier New"/>
+          <w:sz w:val="32"/>
+          <w:szCs w:val="32"/>
+        </w:rPr>
+        <w:t xml:space="preserve"> rather than </w:t>
+      </w:r>
+      <w:r>
+        <w:rPr>
+          <w:rFonts w:ascii="Courier New" w:hAnsi="Courier New" w:cs="Courier New"/>
+          <w:sz w:val="32"/>
+          <w:szCs w:val="32"/>
+        </w:rPr>
+        <w:t>RequestParam</w:t>
+      </w:r>
+      <w:r>
+        <w:rPr>
+          <w:rFonts w:ascii="Courier New" w:hAnsi="Courier New" w:cs="Courier New"/>
+          <w:sz w:val="32"/>
+          <w:szCs w:val="32"/>
+        </w:rPr>
+        <w:t xml:space="preserve">, due to the structure of the path which </w:t>
+      </w:r>
+      <w:r>
+        <w:rPr>
+          <w:rFonts w:ascii="Courier New" w:hAnsi="Courier New" w:cs="Courier New"/>
+          <w:sz w:val="32"/>
+          <w:szCs w:val="32"/>
+        </w:rPr>
+        <w:t xml:space="preserve">puts the variables between slashes rather than after a question mark. </w:t>
+      </w:r>
+    </w:p>
+    <w:p>
+      <w:pPr>
+        <w:rPr>
+          <w:rFonts w:ascii="Courier New" w:hAnsi="Courier New" w:cs="Courier New"/>
+          <w:sz w:val="32"/>
+          <w:szCs w:val="32"/>
+        </w:rPr>
+      </w:pPr>
+      <w:r>
+        <w:rPr>
+          <w:rFonts w:ascii="Courier New" w:hAnsi="Courier New" w:cs="Courier New"/>
+          <w:sz w:val="32"/>
+          <w:szCs w:val="32"/>
+        </w:rPr>
+        <w:t>Employee List, next page(&gt;) sequence:</w:t>
+      </w:r>
+    </w:p>
+    <w:p>
+      <w:pPr>
+        <w:rPr>
+          <w:rFonts w:ascii="Courier New" w:hAnsi="Courier New" w:cs="Courier New"/>
+          <w:sz w:val="32"/>
+          <w:szCs w:val="32"/>
+        </w:rPr>
+      </w:pPr>
+      <w:r>
+        <w:rPr>
+          <w:rFonts w:ascii="Courier New" w:hAnsi="Courier New" w:cs="Courier New"/>
+          <w:sz w:val="32"/>
+          <w:szCs w:val="32"/>
+        </w:rPr>
+        <w:t>PageTable</w:t>
+      </w:r>
+      <w:r>
+        <w:rPr>
+          <w:rFonts w:ascii="Courier New" w:hAnsi="Courier New" w:cs="Courier New"/>
+          <w:sz w:val="32"/>
+          <w:szCs w:val="32"/>
+        </w:rPr>
+        <w:t>.</w:t>
+      </w:r>
+      <w:r>
+        <w:t xml:space="preserve"> </w:t>
+      </w:r>
+      <w:r>
+        <w:rPr>
+          <w:rFonts w:ascii="Courier New" w:hAnsi="Courier New" w:cs="Courier New"/>
+          <w:sz w:val="32"/>
+          <w:szCs w:val="32"/>
+        </w:rPr>
+        <w:t>nextPage</w:t>
+      </w:r>
+      <w:r>
+        <w:rPr>
+          <w:rFonts w:ascii="Courier New" w:hAnsi="Courier New" w:cs="Courier New"/>
+          <w:sz w:val="32"/>
+          <w:szCs w:val="32"/>
+        </w:rPr>
+        <w:t xml:space="preserve"> -&gt; </w:t>
+      </w:r>
+      <w:r>
+        <w:rPr>
+          <w:rFonts w:ascii="Courier New" w:hAnsi="Courier New" w:cs="Courier New"/>
+          <w:sz w:val="32"/>
+          <w:szCs w:val="32"/>
+        </w:rPr>
+        <w:t>fetchData</w:t>
+      </w:r>
+      <w:r>
+        <w:rPr>
+          <w:rFonts w:ascii="Courier New" w:hAnsi="Courier New" w:cs="Courier New"/>
+          <w:sz w:val="32"/>
+          <w:szCs w:val="32"/>
+        </w:rPr>
+        <w:t xml:space="preserve"> -&gt; </w:t>
+      </w:r>
+      <w:r>
+        <w:rPr>
+          <w:rFonts w:ascii="Courier New" w:hAnsi="Courier New" w:cs="Courier New"/>
+          <w:sz w:val="32"/>
+          <w:szCs w:val="32"/>
+        </w:rPr>
+        <w:t>fetchPage</w:t>
+      </w:r>
+      <w:r>
+        <w:rPr>
+          <w:rFonts w:ascii="Courier New" w:hAnsi="Courier New" w:cs="Courier New"/>
+          <w:sz w:val="32"/>
+          <w:szCs w:val="32"/>
+        </w:rPr>
+        <w:t xml:space="preserve"> -&gt; (see above sequence).</w:t>
+      </w:r>
+    </w:p>
+    <w:p>
+      <w:pPr>
+        <w:rPr>
+          <w:rFonts w:ascii="Courier New" w:hAnsi="Courier New" w:cs="Courier New"/>
+          <w:sz w:val="32"/>
+          <w:szCs w:val="32"/>
+        </w:rPr>
+      </w:pPr>
+      <w:r>
+        <w:rPr>
+          <w:rFonts w:ascii="Courier New" w:hAnsi="Courier New" w:cs="Courier New"/>
+          <w:sz w:val="32"/>
+          <w:szCs w:val="32"/>
+        </w:rPr>
+        <w:t xml:space="preserve">In the return from </w:t>
+      </w:r>
+      <w:r>
+        <w:rPr>
+          <w:rFonts w:ascii="Courier New" w:hAnsi="Courier New" w:cs="Courier New"/>
+          <w:sz w:val="32"/>
+          <w:szCs w:val="32"/>
+        </w:rPr>
+        <w:t>getAllEmployees</w:t>
+      </w:r>
+      <w:r>
+        <w:rPr>
+          <w:rFonts w:ascii="Courier New" w:hAnsi="Courier New" w:cs="Courier New"/>
+          <w:sz w:val="32"/>
+          <w:szCs w:val="32"/>
+        </w:rPr>
+        <w:t xml:space="preserve">, the </w:t>
+      </w:r>
+      <w:r>
+        <w:rPr>
+          <w:rFonts w:ascii="Courier New" w:hAnsi="Courier New" w:cs="Courier New"/>
+          <w:sz w:val="32"/>
+          <w:szCs w:val="32"/>
+        </w:rPr>
+        <w:t>PageData</w:t>
+      </w:r>
+      <w:r>
+        <w:rPr>
+          <w:rFonts w:ascii="Courier New" w:hAnsi="Courier New" w:cs="Courier New"/>
+          <w:sz w:val="32"/>
+          <w:szCs w:val="32"/>
+        </w:rPr>
+        <w:t xml:space="preserve"> class includes page size and total pages as well as a list of </w:t>
+      </w:r>
+      <w:r>
+        <w:rPr>
+          <w:rFonts w:ascii="Courier New" w:hAnsi="Courier New" w:cs="Courier New"/>
+          <w:sz w:val="32"/>
+          <w:szCs w:val="32"/>
+        </w:rPr>
+        <w:t>EmployeeEntity</w:t>
+      </w:r>
+      <w:r>
+        <w:rPr>
+          <w:rFonts w:ascii="Courier New" w:hAnsi="Courier New" w:cs="Courier New"/>
+          <w:sz w:val="32"/>
+          <w:szCs w:val="32"/>
+        </w:rPr>
+        <w:t xml:space="preserve">. This is because total pages depends on page size, which the user may have modified before pressing the next or previous button. Total pages = (total rows in database) / (page size). Fortunately, </w:t>
+      </w:r>
+      <w:r>
+        <w:rPr>
+          <w:rFonts w:ascii="Courier New" w:hAnsi="Courier New" w:cs="Courier New"/>
+          <w:sz w:val="32"/>
+          <w:szCs w:val="32"/>
+        </w:rPr>
+        <w:t>findAll</w:t>
+      </w:r>
+      <w:r>
+        <w:rPr>
+          <w:rFonts w:ascii="Courier New" w:hAnsi="Courier New" w:cs="Courier New"/>
+          <w:sz w:val="32"/>
+          <w:szCs w:val="32"/>
+        </w:rPr>
+        <w:t xml:space="preserve"> does this calculation for us, and returns the result in </w:t>
+      </w:r>
+      <w:r>
+        <w:rPr>
+          <w:rFonts w:ascii="Courier New" w:hAnsi="Courier New" w:cs="Courier New"/>
+          <w:sz w:val="32"/>
+          <w:szCs w:val="32"/>
+        </w:rPr>
+        <w:t>Page&lt;EmployeeEntity&gt;</w:t>
       </w:r>
       <w:r>
         <w:rPr>
@@ -2134,7 +2504,6 @@
           <w:sz w:val="32"/>
           <w:szCs w:val="32"/>
         </w:rPr>
-        <w:lastRenderedPageBreak/>
         <w:t>Conclusion</w:t>
       </w:r>
     </w:p>
@@ -2314,24 +2683,6 @@
         </w:rPr>
         <w:t xml:space="preserve">. </w:t>
       </w:r>
-    </w:p>
-    <w:p>
-      <w:pPr>
-        <w:rPr>
-          <w:rFonts w:ascii="Courier New" w:hAnsi="Courier New" w:cs="Courier New"/>
-          <w:sz w:val="32"/>
-          <w:szCs w:val="32"/>
-        </w:rPr>
-      </w:pPr>
-    </w:p>
-    <w:p>
-      <w:pPr>
-        <w:rPr>
-          <w:rFonts w:ascii="Courier New" w:hAnsi="Courier New" w:cs="Courier New"/>
-          <w:sz w:val="32"/>
-          <w:szCs w:val="32"/>
-        </w:rPr>
-      </w:pPr>
     </w:p>
     <w:p>
       <w:pPr>

</xml_diff>